<commit_message>
First cuccessful test in Robot Framework
</commit_message>
<xml_diff>
--- a/Report.docx
+++ b/Report.docx
@@ -232,7 +232,6 @@
         <w:rPr/>
       </w:pPr>
       <w:r>
-        <w:rPr/>
         <w:drawing>
           <wp:anchor behindDoc="0" distT="0" distB="0" distL="0" distR="0" simplePos="0" locked="0" layoutInCell="0" allowOverlap="1" relativeHeight="3">
             <wp:simplePos x="0" y="0"/>
@@ -279,6 +278,111 @@
           </wp:anchor>
         </w:drawing>
       </w:r>
+      <w:r>
+        <w:rPr/>
+        <w:t>30.01. The new instalation and the very first and very simple test in RF is done.</w:t>
+      </w:r>
+    </w:p>
+    <w:p>
+      <w:pPr>
+        <w:pStyle w:val="Normal"/>
+        <w:bidi w:val="0"/>
+        <w:jc w:val="left"/>
+        <w:rPr/>
+      </w:pPr>
+      <w:r>
+        <w:rPr/>
+        <w:drawing>
+          <wp:anchor behindDoc="0" distT="0" distB="0" distL="0" distR="0" simplePos="0" locked="0" layoutInCell="0" allowOverlap="1" relativeHeight="4">
+            <wp:simplePos x="0" y="0"/>
+            <wp:positionH relativeFrom="column">
+              <wp:align>center</wp:align>
+            </wp:positionH>
+            <wp:positionV relativeFrom="paragraph">
+              <wp:posOffset>635</wp:posOffset>
+            </wp:positionV>
+            <wp:extent cx="6332220" cy="2611120"/>
+            <wp:effectExtent l="0" t="0" r="0" b="0"/>
+            <wp:wrapSquare wrapText="largest"/>
+            <wp:docPr id="3" name="Obraz3" descr=""/>
+            <wp:cNvGraphicFramePr>
+              <a:graphicFrameLocks xmlns:a="http://schemas.openxmlformats.org/drawingml/2006/main" noChangeAspect="1"/>
+            </wp:cNvGraphicFramePr>
+            <a:graphic xmlns:a="http://schemas.openxmlformats.org/drawingml/2006/main">
+              <a:graphicData uri="http://schemas.openxmlformats.org/drawingml/2006/picture">
+                <pic:pic xmlns:pic="http://schemas.openxmlformats.org/drawingml/2006/picture">
+                  <pic:nvPicPr>
+                    <pic:cNvPr id="3" name="Obraz3" descr=""/>
+                    <pic:cNvPicPr>
+                      <a:picLocks noChangeAspect="1" noChangeArrowheads="1"/>
+                    </pic:cNvPicPr>
+                  </pic:nvPicPr>
+                  <pic:blipFill>
+                    <a:blip r:embed="rId5"/>
+                    <a:stretch>
+                      <a:fillRect/>
+                    </a:stretch>
+                  </pic:blipFill>
+                  <pic:spPr bwMode="auto">
+                    <a:xfrm>
+                      <a:off x="0" y="0"/>
+                      <a:ext cx="6332220" cy="2611120"/>
+                    </a:xfrm>
+                    <a:prstGeom prst="rect">
+                      <a:avLst/>
+                    </a:prstGeom>
+                  </pic:spPr>
+                </pic:pic>
+              </a:graphicData>
+            </a:graphic>
+          </wp:anchor>
+        </w:drawing>
+        <w:drawing>
+          <wp:anchor behindDoc="0" distT="0" distB="0" distL="0" distR="0" simplePos="0" locked="0" layoutInCell="0" allowOverlap="1" relativeHeight="5">
+            <wp:simplePos x="0" y="0"/>
+            <wp:positionH relativeFrom="column">
+              <wp:align>center</wp:align>
+            </wp:positionH>
+            <wp:positionV relativeFrom="paragraph">
+              <wp:posOffset>635</wp:posOffset>
+            </wp:positionV>
+            <wp:extent cx="6332220" cy="6393815"/>
+            <wp:effectExtent l="0" t="0" r="0" b="0"/>
+            <wp:wrapSquare wrapText="largest"/>
+            <wp:docPr id="4" name="Obraz4" descr=""/>
+            <wp:cNvGraphicFramePr>
+              <a:graphicFrameLocks xmlns:a="http://schemas.openxmlformats.org/drawingml/2006/main" noChangeAspect="1"/>
+            </wp:cNvGraphicFramePr>
+            <a:graphic xmlns:a="http://schemas.openxmlformats.org/drawingml/2006/main">
+              <a:graphicData uri="http://schemas.openxmlformats.org/drawingml/2006/picture">
+                <pic:pic xmlns:pic="http://schemas.openxmlformats.org/drawingml/2006/picture">
+                  <pic:nvPicPr>
+                    <pic:cNvPr id="4" name="Obraz4" descr=""/>
+                    <pic:cNvPicPr>
+                      <a:picLocks noChangeAspect="1" noChangeArrowheads="1"/>
+                    </pic:cNvPicPr>
+                  </pic:nvPicPr>
+                  <pic:blipFill>
+                    <a:blip r:embed="rId6"/>
+                    <a:stretch>
+                      <a:fillRect/>
+                    </a:stretch>
+                  </pic:blipFill>
+                  <pic:spPr bwMode="auto">
+                    <a:xfrm>
+                      <a:off x="0" y="0"/>
+                      <a:ext cx="6332220" cy="6393815"/>
+                    </a:xfrm>
+                    <a:prstGeom prst="rect">
+                      <a:avLst/>
+                    </a:prstGeom>
+                  </pic:spPr>
+                </pic:pic>
+              </a:graphicData>
+            </a:graphic>
+          </wp:anchor>
+        </w:drawing>
+      </w:r>
     </w:p>
     <w:sectPr>
       <w:type w:val="nextPage"/>

</xml_diff>

<commit_message>
Another update for today
</commit_message>
<xml_diff>
--- a/Report.docx
+++ b/Report.docx
@@ -292,14 +292,25 @@
       </w:pPr>
       <w:r>
         <w:rPr/>
+      </w:r>
+    </w:p>
+    <w:p>
+      <w:pPr>
+        <w:pStyle w:val="Normal"/>
+        <w:bidi w:val="0"/>
+        <w:jc w:val="left"/>
+        <w:rPr/>
+      </w:pPr>
+      <w:r>
+        <w:rPr/>
         <w:drawing>
           <wp:anchor behindDoc="0" distT="0" distB="0" distL="0" distR="0" simplePos="0" locked="0" layoutInCell="0" allowOverlap="1" relativeHeight="4">
             <wp:simplePos x="0" y="0"/>
             <wp:positionH relativeFrom="column">
-              <wp:align>center</wp:align>
+              <wp:posOffset>0</wp:posOffset>
             </wp:positionH>
             <wp:positionV relativeFrom="paragraph">
-              <wp:posOffset>635</wp:posOffset>
+              <wp:posOffset>31115</wp:posOffset>
             </wp:positionV>
             <wp:extent cx="6332220" cy="2611120"/>
             <wp:effectExtent l="0" t="0" r="0" b="0"/>
@@ -337,16 +348,137 @@
             </a:graphic>
           </wp:anchor>
         </w:drawing>
+      </w:r>
+    </w:p>
+    <w:p>
+      <w:pPr>
+        <w:pStyle w:val="Normal"/>
+        <w:bidi w:val="0"/>
+        <w:jc w:val="left"/>
+        <w:rPr/>
+      </w:pPr>
+      <w:r>
+        <w:rPr/>
+      </w:r>
+    </w:p>
+    <w:p>
+      <w:pPr>
+        <w:pStyle w:val="Normal"/>
+        <w:bidi w:val="0"/>
+        <w:jc w:val="left"/>
+        <w:rPr/>
+      </w:pPr>
+      <w:r>
+        <w:rPr/>
+      </w:r>
+    </w:p>
+    <w:p>
+      <w:pPr>
+        <w:pStyle w:val="Normal"/>
+        <w:bidi w:val="0"/>
+        <w:jc w:val="left"/>
+        <w:rPr/>
+      </w:pPr>
+      <w:r>
+        <w:rPr/>
+      </w:r>
+    </w:p>
+    <w:p>
+      <w:pPr>
+        <w:pStyle w:val="Normal"/>
+        <w:bidi w:val="0"/>
+        <w:jc w:val="left"/>
+        <w:rPr/>
+      </w:pPr>
+      <w:r>
+        <w:rPr/>
+      </w:r>
+    </w:p>
+    <w:p>
+      <w:pPr>
+        <w:pStyle w:val="Normal"/>
+        <w:bidi w:val="0"/>
+        <w:jc w:val="left"/>
+        <w:rPr/>
+      </w:pPr>
+      <w:r>
+        <w:rPr/>
+      </w:r>
+    </w:p>
+    <w:p>
+      <w:pPr>
+        <w:pStyle w:val="Normal"/>
+        <w:bidi w:val="0"/>
+        <w:jc w:val="left"/>
+        <w:rPr/>
+      </w:pPr>
+      <w:r>
+        <w:rPr/>
+      </w:r>
+    </w:p>
+    <w:p>
+      <w:pPr>
+        <w:pStyle w:val="Normal"/>
+        <w:bidi w:val="0"/>
+        <w:jc w:val="left"/>
+        <w:rPr/>
+      </w:pPr>
+      <w:r>
+        <w:rPr/>
+      </w:r>
+    </w:p>
+    <w:p>
+      <w:pPr>
+        <w:pStyle w:val="Normal"/>
+        <w:bidi w:val="0"/>
+        <w:jc w:val="left"/>
+        <w:rPr/>
+      </w:pPr>
+      <w:r>
+        <w:rPr/>
+      </w:r>
+    </w:p>
+    <w:p>
+      <w:pPr>
+        <w:pStyle w:val="Normal"/>
+        <w:bidi w:val="0"/>
+        <w:jc w:val="left"/>
+        <w:rPr/>
+      </w:pPr>
+      <w:r>
+        <w:rPr/>
+      </w:r>
+    </w:p>
+    <w:p>
+      <w:pPr>
+        <w:pStyle w:val="Normal"/>
+        <w:bidi w:val="0"/>
+        <w:jc w:val="left"/>
+        <w:rPr/>
+      </w:pPr>
+      <w:r>
+        <w:rPr/>
+      </w:r>
+    </w:p>
+    <w:p>
+      <w:pPr>
+        <w:pStyle w:val="Normal"/>
+        <w:bidi w:val="0"/>
+        <w:jc w:val="left"/>
+        <w:rPr/>
+      </w:pPr>
+      <w:r>
+        <w:rPr/>
         <w:drawing>
           <wp:anchor behindDoc="0" distT="0" distB="0" distL="0" distR="0" simplePos="0" locked="0" layoutInCell="0" allowOverlap="1" relativeHeight="5">
             <wp:simplePos x="0" y="0"/>
             <wp:positionH relativeFrom="column">
-              <wp:align>center</wp:align>
+              <wp:posOffset>-115570</wp:posOffset>
             </wp:positionH>
             <wp:positionV relativeFrom="paragraph">
-              <wp:posOffset>635</wp:posOffset>
+              <wp:posOffset>139065</wp:posOffset>
             </wp:positionV>
-            <wp:extent cx="6332220" cy="6393815"/>
+            <wp:extent cx="6573520" cy="4019550"/>
             <wp:effectExtent l="0" t="0" r="0" b="0"/>
             <wp:wrapSquare wrapText="largest"/>
             <wp:docPr id="4" name="Obraz4" descr=""/>
@@ -371,7 +503,7 @@
                   <pic:spPr bwMode="auto">
                     <a:xfrm>
                       <a:off x="0" y="0"/>
-                      <a:ext cx="6332220" cy="6393815"/>
+                      <a:ext cx="6573520" cy="4019550"/>
                     </a:xfrm>
                     <a:prstGeom prst="rect">
                       <a:avLst/>
@@ -382,6 +514,73 @@
             </a:graphic>
           </wp:anchor>
         </w:drawing>
+      </w:r>
+    </w:p>
+    <w:p>
+      <w:pPr>
+        <w:pStyle w:val="Normal"/>
+        <w:bidi w:val="0"/>
+        <w:jc w:val="left"/>
+        <w:rPr/>
+      </w:pPr>
+      <w:r>
+        <w:rPr/>
+        <w:drawing>
+          <wp:anchor behindDoc="0" distT="0" distB="0" distL="0" distR="0" simplePos="0" locked="0" layoutInCell="0" allowOverlap="1" relativeHeight="6">
+            <wp:simplePos x="0" y="0"/>
+            <wp:positionH relativeFrom="column">
+              <wp:posOffset>38100</wp:posOffset>
+            </wp:positionH>
+            <wp:positionV relativeFrom="paragraph">
+              <wp:posOffset>266065</wp:posOffset>
+            </wp:positionV>
+            <wp:extent cx="6332220" cy="4111625"/>
+            <wp:effectExtent l="0" t="0" r="0" b="0"/>
+            <wp:wrapSquare wrapText="largest"/>
+            <wp:docPr id="5" name="Obraz5" descr=""/>
+            <wp:cNvGraphicFramePr>
+              <a:graphicFrameLocks xmlns:a="http://schemas.openxmlformats.org/drawingml/2006/main" noChangeAspect="1"/>
+            </wp:cNvGraphicFramePr>
+            <a:graphic xmlns:a="http://schemas.openxmlformats.org/drawingml/2006/main">
+              <a:graphicData uri="http://schemas.openxmlformats.org/drawingml/2006/picture">
+                <pic:pic xmlns:pic="http://schemas.openxmlformats.org/drawingml/2006/picture">
+                  <pic:nvPicPr>
+                    <pic:cNvPr id="5" name="Obraz5" descr=""/>
+                    <pic:cNvPicPr>
+                      <a:picLocks noChangeAspect="1" noChangeArrowheads="1"/>
+                    </pic:cNvPicPr>
+                  </pic:nvPicPr>
+                  <pic:blipFill>
+                    <a:blip r:embed="rId7"/>
+                    <a:stretch>
+                      <a:fillRect/>
+                    </a:stretch>
+                  </pic:blipFill>
+                  <pic:spPr bwMode="auto">
+                    <a:xfrm>
+                      <a:off x="0" y="0"/>
+                      <a:ext cx="6332220" cy="4111625"/>
+                    </a:xfrm>
+                    <a:prstGeom prst="rect">
+                      <a:avLst/>
+                    </a:prstGeom>
+                  </pic:spPr>
+                </pic:pic>
+              </a:graphicData>
+            </a:graphic>
+          </wp:anchor>
+        </w:drawing>
+      </w:r>
+    </w:p>
+    <w:p>
+      <w:pPr>
+        <w:pStyle w:val="Normal"/>
+        <w:bidi w:val="0"/>
+        <w:jc w:val="left"/>
+        <w:rPr/>
+      </w:pPr>
+      <w:r>
+        <w:rPr/>
       </w:r>
     </w:p>
     <w:sectPr>

</xml_diff>